<commit_message>
menambah nilai dan perbaikan 1 materi
</commit_message>
<xml_diff>
--- a/Materi kelas xi/Materi Flowchart 1.docx
+++ b/Materi kelas xi/Materi Flowchart 1.docx
@@ -31,12 +31,7 @@
         <w:jc w:val="left"/>
       </w:pPr>
       <w:r>
-        <w:t>Flowchart adalah representasi visual dari langkah-langkah atau proses dalam suatu aktivitas atau program. Dalam berpikir komputasional, flowchart membantu meme</w:t>
-      </w:r>
-      <w:bookmarkStart w:id="0" w:name="_GoBack"/>
-      <w:bookmarkEnd w:id="0"/>
-      <w:r>
-        <w:t>cahkan masalah secara sistematis dengan memetakan alur kerja secara logis dan terstruktur. Flowchart menggunakan simbol-simbol standar untuk menunjukkan langkah-langkah seperti input, proses, keputusan, dan output.</w:t>
+        <w:t>Flowchart adalah representasi visual dari langkah-langkah atau proses dalam suatu aktivitas atau program. Dalam berpikir komputasional, flowchart membantu memecahkan masalah secara sistematis dengan memetakan alur kerja secara logis dan terstruktur. Flowchart menggunakan simbol-simbol standar untuk menunjukkan langkah-langkah seperti input, proses, keputusan, dan output.</w:t>
       </w:r>
     </w:p>
     <w:p>
@@ -115,6 +110,8 @@
       <w:r>
         <w:t>Berikut adalah simbol-simbol utama yang digunakan dalam flowchart:</w:t>
       </w:r>
+      <w:bookmarkStart w:id="0" w:name="_GoBack"/>
+      <w:bookmarkEnd w:id="0"/>
     </w:p>
     <w:tbl>
       <w:tblPr>
@@ -694,7 +691,21 @@
               <w:rPr>
                 <w:rStyle w:val="11"/>
               </w:rPr>
-              <w:t>Belah Ketupat</w:t>
+              <w:t>Belah Ketu</w:t>
+            </w:r>
+            <w:r>
+              <w:rPr>
+                <w:rStyle w:val="11"/>
+                <w:rFonts w:hint="default"/>
+                <w:lang w:val="en-US"/>
+              </w:rPr>
+              <w:t xml:space="preserve">  </w:t>
+            </w:r>
+            <w:r>
+              <w:rPr>
+                <w:rStyle w:val="11"/>
+              </w:rPr>
+              <w:t>pat</w:t>
             </w:r>
           </w:p>
         </w:tc>

</xml_diff>

<commit_message>
rekap nilai kelas xi-3
</commit_message>
<xml_diff>
--- a/Materi kelas xi/Materi Flowchart 1.docx
+++ b/Materi kelas xi/Materi Flowchart 1.docx
@@ -110,8 +110,6 @@
       <w:r>
         <w:t>Berikut adalah simbol-simbol utama yang digunakan dalam flowchart:</w:t>
       </w:r>
-      <w:bookmarkStart w:id="0" w:name="_GoBack"/>
-      <w:bookmarkEnd w:id="0"/>
     </w:p>
     <w:tbl>
       <w:tblPr>
@@ -1759,11 +1757,19 @@
       <w:r>
         <w:rPr>
           <w:rStyle w:val="11"/>
+          <w:rFonts w:hint="default"/>
+          <w:lang w:val="en-US"/>
         </w:rPr>
-        <w:t>Mulai</w:t>
-      </w:r>
-      <w:r>
-        <w:t xml:space="preserve"> program.</w:t>
+        <w:t>`</w:t>
+      </w:r>
+      <w:r>
+        <w:rPr>
+          <w:rStyle w:val="11"/>
+        </w:rPr>
+        <w:t>Tampilkan pilihan bidang datar</w:t>
+      </w:r>
+      <w:r>
+        <w:t xml:space="preserve"> (persegi, persegi panjang, segitiga).</w:t>
       </w:r>
     </w:p>
     <w:p>
@@ -1781,10 +1787,10 @@
         <w:rPr>
           <w:rStyle w:val="11"/>
         </w:rPr>
-        <w:t>Tampilkan pilihan bidang datar</w:t>
-      </w:r>
-      <w:r>
-        <w:t xml:space="preserve"> (persegi, persegi panjang, segitiga).</w:t>
+        <w:t>Input pilihan pengguna</w:t>
+      </w:r>
+      <w:r>
+        <w:t xml:space="preserve"> (misalnya: 1 untuk persegi, 2 untuk persegi panjang, 3 untuk segitiga).</w:t>
       </w:r>
     </w:p>
     <w:p>
@@ -1802,10 +1808,55 @@
         <w:rPr>
           <w:rStyle w:val="11"/>
         </w:rPr>
-        <w:t>Input pilihan pengguna</w:t>
-      </w:r>
-      <w:r>
-        <w:t xml:space="preserve"> (misalnya: 1 untuk persegi, 2 untuk persegi panjang, 3 untuk segitiga).</w:t>
+        <w:t>Cek pilihan</w:t>
+      </w:r>
+      <w:r>
+        <w:t>:</w:t>
+      </w:r>
+    </w:p>
+    <w:p>
+      <w:pPr>
+        <w:pStyle w:val="4"/>
+        <w:numPr>
+          <w:ilvl w:val="1"/>
+          <w:numId w:val="4"/>
+        </w:numPr>
+        <w:bidi w:val="0"/>
+        <w:ind w:left="1418" w:hanging="283"/>
+        <w:jc w:val="left"/>
+      </w:pPr>
+      <w:r>
+        <w:t>Jika persegi: Input sisi, hitung luas (sisi × sisi).</w:t>
+      </w:r>
+    </w:p>
+    <w:p>
+      <w:pPr>
+        <w:pStyle w:val="4"/>
+        <w:numPr>
+          <w:ilvl w:val="1"/>
+          <w:numId w:val="4"/>
+        </w:numPr>
+        <w:bidi w:val="0"/>
+        <w:ind w:left="1418" w:hanging="283"/>
+        <w:jc w:val="left"/>
+      </w:pPr>
+      <w:r>
+        <w:t>Jika persegi panjang: Input panjang dan lebar, hitung luas (panjang × lebar).</w:t>
+      </w:r>
+    </w:p>
+    <w:p>
+      <w:pPr>
+        <w:pStyle w:val="4"/>
+        <w:numPr>
+          <w:ilvl w:val="1"/>
+          <w:numId w:val="4"/>
+        </w:numPr>
+        <w:bidi w:val="0"/>
+        <w:ind w:left="1418" w:hanging="283"/>
+        <w:jc w:val="left"/>
+      </w:pPr>
+      <w:r>
+        <w:t>Jika segitiga: Input alas dan tinggi, hitung luas (½ × alas × tinggi).</w:t>
       </w:r>
     </w:p>
     <w:p>
@@ -1823,55 +1874,10 @@
         <w:rPr>
           <w:rStyle w:val="11"/>
         </w:rPr>
-        <w:t>Cek pilihan</w:t>
-      </w:r>
-      <w:r>
-        <w:t>:</w:t>
-      </w:r>
-    </w:p>
-    <w:p>
-      <w:pPr>
-        <w:pStyle w:val="4"/>
-        <w:numPr>
-          <w:ilvl w:val="1"/>
-          <w:numId w:val="4"/>
-        </w:numPr>
-        <w:bidi w:val="0"/>
-        <w:ind w:left="1418" w:hanging="283"/>
-        <w:jc w:val="left"/>
-      </w:pPr>
-      <w:r>
-        <w:t>Jika persegi: Input sisi, hitung luas (sisi × sisi).</w:t>
-      </w:r>
-    </w:p>
-    <w:p>
-      <w:pPr>
-        <w:pStyle w:val="4"/>
-        <w:numPr>
-          <w:ilvl w:val="1"/>
-          <w:numId w:val="4"/>
-        </w:numPr>
-        <w:bidi w:val="0"/>
-        <w:ind w:left="1418" w:hanging="283"/>
-        <w:jc w:val="left"/>
-      </w:pPr>
-      <w:r>
-        <w:t>Jika persegi panjang: Input panjang dan lebar, hitung luas (panjang × lebar).</w:t>
-      </w:r>
-    </w:p>
-    <w:p>
-      <w:pPr>
-        <w:pStyle w:val="4"/>
-        <w:numPr>
-          <w:ilvl w:val="1"/>
-          <w:numId w:val="4"/>
-        </w:numPr>
-        <w:bidi w:val="0"/>
-        <w:ind w:left="1418" w:hanging="283"/>
-        <w:jc w:val="left"/>
-      </w:pPr>
-      <w:r>
-        <w:t>Jika segitiga: Input alas dan tinggi, hitung luas (½ × alas × tinggi).</w:t>
+        <w:t>Tampilkan hasil luas</w:t>
+      </w:r>
+      <w:r>
+        <w:t>.</w:t>
       </w:r>
     </w:p>
     <w:p>
@@ -1889,27 +1895,6 @@
         <w:rPr>
           <w:rStyle w:val="11"/>
         </w:rPr>
-        <w:t>Tampilkan hasil luas</w:t>
-      </w:r>
-      <w:r>
-        <w:t>.</w:t>
-      </w:r>
-    </w:p>
-    <w:p>
-      <w:pPr>
-        <w:pStyle w:val="4"/>
-        <w:numPr>
-          <w:ilvl w:val="0"/>
-          <w:numId w:val="4"/>
-        </w:numPr>
-        <w:bidi w:val="0"/>
-        <w:ind w:left="709" w:hanging="283"/>
-        <w:jc w:val="left"/>
-      </w:pPr>
-      <w:r>
-        <w:rPr>
-          <w:rStyle w:val="11"/>
-        </w:rPr>
         <w:t>Selesai</w:t>
       </w:r>
       <w:r>
@@ -2459,6 +2444,8 @@
         <w:bidi w:val="0"/>
         <w:jc w:val="left"/>
       </w:pPr>
+      <w:bookmarkStart w:id="0" w:name="_GoBack"/>
+      <w:bookmarkEnd w:id="0"/>
     </w:p>
     <w:p>
       <w:pPr>

</xml_diff>